<commit_message>
Agrego de imagen en informe
</commit_message>
<xml_diff>
--- a/Laboratorio_1.docx
+++ b/Laboratorio_1.docx
@@ -322,18 +322,13 @@
       </w:r>
       <w:proofErr w:type="spellEnd"/>
       <w:r>
-        <w:t xml:space="preserve">. En caso de que por algún motivo excepcional sea necesario ignorar </w:t>
-      </w:r>
-      <w:proofErr w:type="gramStart"/>
-      <w:r>
-        <w:t xml:space="preserve">un </w:t>
+        <w:t xml:space="preserve">. En caso de que por algún motivo excepcional sea necesario ignorar un </w:t>
       </w:r>
       <w:proofErr w:type="spellStart"/>
       <w:r>
         <w:t>warning</w:t>
       </w:r>
       <w:proofErr w:type="spellEnd"/>
-      <w:proofErr w:type="gramEnd"/>
       <w:r>
         <w:t xml:space="preserve">, explicar </w:t>
       </w:r>
@@ -355,15 +350,7 @@
         <w:ind w:right="0" w:hanging="360"/>
       </w:pPr>
       <w:r>
-        <w:t xml:space="preserve">En el código no </w:t>
-      </w:r>
-      <w:proofErr w:type="gramStart"/>
-      <w:r>
-        <w:t>deben</w:t>
-      </w:r>
-      <w:proofErr w:type="gramEnd"/>
-      <w:r>
-        <w:t xml:space="preserve"> haber funciones, variables, comentarios, etc. que no se utilicen. Por ejemplo, si al crear un archivo hay funciones de ejemplo, estas se deben quitar antes de entregar el código. E. Entrega en fecha de las soluciones propuestas.</w:t>
+        <w:t>En el código no deben haber funciones, variables, comentarios, etc. que no se utilicen. Por ejemplo, si al crear un archivo hay funciones de ejemplo, estas se deben quitar antes de entregar el código. E. Entrega en fecha de las soluciones propuestas.</w:t>
       </w:r>
     </w:p>
     <w:p>
@@ -1025,7 +1012,6 @@
       <w:r>
         <w:t xml:space="preserve">ué secciones tiene? </w:t>
       </w:r>
-      <w:proofErr w:type="gramStart"/>
       <w:r>
         <w:t xml:space="preserve">¿Cuáles van a usarse en el </w:t>
       </w:r>
@@ -1037,7 +1023,6 @@
         </w:rPr>
         <w:t>main.</w:t>
       </w:r>
-      <w:proofErr w:type="gramEnd"/>
       <w:r>
         <w:rPr>
           <w:i/>
@@ -1301,7 +1286,6 @@
           <w:rFonts w:ascii="CordiaUPC" w:hAnsi="CordiaUPC" w:cs="CordiaUPC"/>
         </w:rPr>
       </w:pPr>
-      <w:proofErr w:type="gramStart"/>
       <w:r>
         <w:rPr>
           <w:rFonts w:ascii="CordiaUPC" w:hAnsi="CordiaUPC" w:cs="CordiaUPC" w:hint="cs"/>
@@ -1309,16 +1293,7 @@
           <w:bCs/>
         </w:rPr>
         <w:lastRenderedPageBreak/>
-        <w:t>Interface</w:t>
-      </w:r>
-      <w:proofErr w:type="gramEnd"/>
-      <w:r>
-        <w:rPr>
-          <w:rFonts w:ascii="CordiaUPC" w:hAnsi="CordiaUPC" w:cs="CordiaUPC" w:hint="cs"/>
-          <w:b/>
-          <w:bCs/>
-        </w:rPr>
-        <w:t xml:space="preserve"> Functions</w:t>
+        <w:t>Interface Functions</w:t>
       </w:r>
       <w:r>
         <w:rPr>
@@ -1391,7 +1366,6 @@
         </w:rPr>
         <w:t xml:space="preserve">int </w:t>
       </w:r>
-      <w:proofErr w:type="gramStart"/>
       <w:r>
         <w:rPr>
           <w:rFonts w:ascii="Courier New" w:eastAsia="Courier New" w:hAnsi="Courier New" w:cs="Courier New"/>
@@ -1405,16 +1379,7 @@
           <w:color w:val="1155CC"/>
           <w:lang w:val="en-US"/>
         </w:rPr>
-        <w:t>void</w:t>
-      </w:r>
-      <w:proofErr w:type="gramEnd"/>
-      <w:r>
-        <w:rPr>
-          <w:rFonts w:ascii="Courier New" w:eastAsia="Courier New" w:hAnsi="Courier New" w:cs="Courier New"/>
-          <w:color w:val="1155CC"/>
-          <w:lang w:val="en-US"/>
-        </w:rPr>
-        <w:t xml:space="preserve"> </w:t>
+        <w:t xml:space="preserve">void </w:t>
       </w:r>
       <w:r>
         <w:rPr>
@@ -1464,7 +1429,6 @@
         </w:rPr>
       </w:pPr>
       <w:proofErr w:type="spellStart"/>
-      <w:proofErr w:type="gramStart"/>
       <w:r>
         <w:rPr>
           <w:rFonts w:ascii="Courier New" w:eastAsia="Courier New" w:hAnsi="Courier New" w:cs="Courier New"/>
@@ -1479,15 +1443,7 @@
           <w:rFonts w:ascii="Courier New" w:eastAsia="Courier New" w:hAnsi="Courier New" w:cs="Courier New"/>
           <w:lang w:val="en-US"/>
         </w:rPr>
-        <w:t>(</w:t>
-      </w:r>
-      <w:proofErr w:type="gramEnd"/>
-      <w:r>
-        <w:rPr>
-          <w:rFonts w:ascii="Courier New" w:eastAsia="Courier New" w:hAnsi="Courier New" w:cs="Courier New"/>
-          <w:lang w:val="en-US"/>
-        </w:rPr>
-        <w:t xml:space="preserve">); } </w:t>
+        <w:t xml:space="preserve">(); } </w:t>
       </w:r>
       <w:r>
         <w:rPr>
@@ -1921,12 +1877,10 @@
         <w:t xml:space="preserve">Luego de seteados los parámetros, dar </w:t>
       </w:r>
       <w:proofErr w:type="spellStart"/>
-      <w:proofErr w:type="gramStart"/>
       <w:r>
         <w:t>click</w:t>
       </w:r>
       <w:proofErr w:type="spellEnd"/>
-      <w:proofErr w:type="gramEnd"/>
       <w:r>
         <w:t xml:space="preserve"> en </w:t>
       </w:r>
@@ -2036,7 +1990,7 @@
         <w:spacing w:after="273"/>
         <w:ind w:left="345" w:right="0"/>
         <w:rPr>
-          <w:rFonts w:ascii="CordiaUPC" w:hAnsi="CordiaUPC" w:cs="CordiaUPC" w:hint="cs"/>
+          <w:rFonts w:ascii="CordiaUPC" w:hAnsi="CordiaUPC" w:cs="CordiaUPC"/>
           <w:color w:val="000000" w:themeColor="text1"/>
         </w:rPr>
       </w:pPr>
@@ -2069,7 +2023,7 @@
         <w:spacing w:after="273"/>
         <w:ind w:left="345" w:right="0"/>
         <w:rPr>
-          <w:rFonts w:ascii="CordiaUPC" w:hAnsi="CordiaUPC" w:cs="CordiaUPC" w:hint="cs"/>
+          <w:rFonts w:ascii="CordiaUPC" w:hAnsi="CordiaUPC" w:cs="CordiaUPC"/>
           <w:color w:val="000000" w:themeColor="text1"/>
         </w:rPr>
       </w:pPr>
@@ -2095,7 +2049,7 @@
         <w:spacing w:after="273"/>
         <w:ind w:left="345" w:right="0"/>
         <w:rPr>
-          <w:rFonts w:ascii="CordiaUPC" w:hAnsi="CordiaUPC" w:cs="CordiaUPC" w:hint="cs"/>
+          <w:rFonts w:ascii="CordiaUPC" w:hAnsi="CordiaUPC" w:cs="CordiaUPC"/>
           <w:color w:val="000000" w:themeColor="text1"/>
         </w:rPr>
       </w:pPr>
@@ -2137,7 +2091,7 @@
         <w:spacing w:after="273"/>
         <w:ind w:left="345" w:right="0"/>
         <w:rPr>
-          <w:rFonts w:ascii="CordiaUPC" w:hAnsi="CordiaUPC" w:cs="CordiaUPC" w:hint="cs"/>
+          <w:rFonts w:ascii="CordiaUPC" w:hAnsi="CordiaUPC" w:cs="CordiaUPC"/>
           <w:color w:val="000000" w:themeColor="text1"/>
         </w:rPr>
       </w:pPr>
@@ -2163,7 +2117,7 @@
         <w:spacing w:after="273"/>
         <w:ind w:left="345" w:right="0"/>
         <w:rPr>
-          <w:rFonts w:ascii="CordiaUPC" w:hAnsi="CordiaUPC" w:cs="CordiaUPC" w:hint="cs"/>
+          <w:rFonts w:ascii="CordiaUPC" w:hAnsi="CordiaUPC" w:cs="CordiaUPC"/>
           <w:color w:val="000000" w:themeColor="text1"/>
         </w:rPr>
       </w:pPr>
@@ -2205,7 +2159,7 @@
         <w:spacing w:after="273"/>
         <w:ind w:left="345" w:right="0"/>
         <w:rPr>
-          <w:rFonts w:ascii="CordiaUPC" w:hAnsi="CordiaUPC" w:cs="CordiaUPC" w:hint="cs"/>
+          <w:rFonts w:ascii="CordiaUPC" w:hAnsi="CordiaUPC" w:cs="CordiaUPC"/>
           <w:color w:val="000000" w:themeColor="text1"/>
         </w:rPr>
       </w:pPr>
@@ -2231,7 +2185,7 @@
         <w:spacing w:after="273"/>
         <w:ind w:left="345" w:right="0"/>
         <w:rPr>
-          <w:rFonts w:ascii="CordiaUPC" w:hAnsi="CordiaUPC" w:cs="CordiaUPC" w:hint="cs"/>
+          <w:rFonts w:ascii="CordiaUPC" w:hAnsi="CordiaUPC" w:cs="CordiaUPC"/>
           <w:color w:val="000000" w:themeColor="text1"/>
         </w:rPr>
       </w:pPr>
@@ -2337,25 +2291,7 @@
           <w:color w:val="1155CC"/>
           <w:lang w:val="en-US"/>
         </w:rPr>
-        <w:t>#</w:t>
-      </w:r>
-      <w:proofErr w:type="gramStart"/>
-      <w:r>
-        <w:rPr>
-          <w:rFonts w:ascii="Courier New" w:eastAsia="Courier New" w:hAnsi="Courier New" w:cs="Courier New"/>
-          <w:color w:val="1155CC"/>
-          <w:lang w:val="en-US"/>
-        </w:rPr>
-        <w:t>define</w:t>
-      </w:r>
-      <w:proofErr w:type="gramEnd"/>
-      <w:r>
-        <w:rPr>
-          <w:rFonts w:ascii="Courier New" w:eastAsia="Courier New" w:hAnsi="Courier New" w:cs="Courier New"/>
-          <w:color w:val="1155CC"/>
-          <w:lang w:val="en-US"/>
-        </w:rPr>
-        <w:t xml:space="preserve"> </w:t>
+        <w:t xml:space="preserve">#define </w:t>
       </w:r>
       <w:r>
         <w:rPr>
@@ -2415,7 +2351,6 @@
         <w:t xml:space="preserve">char </w:t>
       </w:r>
       <w:proofErr w:type="spellStart"/>
-      <w:proofErr w:type="gramStart"/>
       <w:r>
         <w:rPr>
           <w:rFonts w:ascii="Courier New" w:eastAsia="Courier New" w:hAnsi="Courier New" w:cs="Courier New"/>
@@ -2429,15 +2364,7 @@
           <w:rFonts w:ascii="Courier New" w:eastAsia="Courier New" w:hAnsi="Courier New" w:cs="Courier New"/>
           <w:lang w:val="en-US"/>
         </w:rPr>
-        <w:t>[</w:t>
-      </w:r>
-      <w:proofErr w:type="gramEnd"/>
-      <w:r>
-        <w:rPr>
-          <w:rFonts w:ascii="Courier New" w:eastAsia="Courier New" w:hAnsi="Courier New" w:cs="Courier New"/>
-          <w:lang w:val="en-US"/>
-        </w:rPr>
-        <w:t>ARRAY_SIZE];</w:t>
+        <w:t>[ARRAY_SIZE];</w:t>
       </w:r>
     </w:p>
     <w:p>
@@ -2524,7 +2451,6 @@
           <w:lang w:val="en-US"/>
         </w:rPr>
       </w:pPr>
-      <w:proofErr w:type="gramStart"/>
       <w:r>
         <w:rPr>
           <w:i/>
@@ -2533,7 +2459,6 @@
         </w:rPr>
         <w:t>.elf</w:t>
       </w:r>
-      <w:proofErr w:type="gramEnd"/>
     </w:p>
     <w:p>
       <w:pPr>
@@ -2548,7 +2473,6 @@
           <w:lang w:val="en-US"/>
         </w:rPr>
       </w:pPr>
-      <w:proofErr w:type="gramStart"/>
       <w:r>
         <w:rPr>
           <w:i/>
@@ -2557,7 +2481,6 @@
         </w:rPr>
         <w:t>.hex</w:t>
       </w:r>
-      <w:proofErr w:type="gramEnd"/>
     </w:p>
     <w:p>
       <w:pPr>
@@ -2572,7 +2495,6 @@
           <w:lang w:val="en-US"/>
         </w:rPr>
       </w:pPr>
-      <w:proofErr w:type="gramStart"/>
       <w:r>
         <w:rPr>
           <w:i/>
@@ -2581,7 +2503,6 @@
         </w:rPr>
         <w:t>.map</w:t>
       </w:r>
-      <w:proofErr w:type="gramEnd"/>
     </w:p>
     <w:p>
       <w:pPr>
@@ -2662,7 +2583,7 @@
         <w:spacing w:after="284"/>
         <w:ind w:right="0"/>
         <w:rPr>
-          <w:rFonts w:ascii="CordiaUPC" w:hAnsi="CordiaUPC" w:cs="CordiaUPC" w:hint="cs"/>
+          <w:rFonts w:ascii="CordiaUPC" w:hAnsi="CordiaUPC" w:cs="CordiaUPC"/>
         </w:rPr>
       </w:pPr>
       <w:r>
@@ -2716,7 +2637,7 @@
         <w:spacing w:after="284"/>
         <w:ind w:right="0"/>
         <w:rPr>
-          <w:rFonts w:ascii="CordiaUPC" w:hAnsi="CordiaUPC" w:cs="CordiaUPC" w:hint="cs"/>
+          <w:rFonts w:ascii="CordiaUPC" w:hAnsi="CordiaUPC" w:cs="CordiaUPC"/>
         </w:rPr>
       </w:pPr>
       <w:r>
@@ -2883,7 +2804,7 @@
           <w:numId w:val="10"/>
         </w:numPr>
         <w:rPr>
-          <w:rFonts w:ascii="CordiaUPC" w:hAnsi="CordiaUPC" w:cs="CordiaUPC" w:hint="cs"/>
+          <w:rFonts w:ascii="CordiaUPC" w:hAnsi="CordiaUPC" w:cs="CordiaUPC"/>
         </w:rPr>
       </w:pPr>
       <w:r>
@@ -3184,12 +3105,10 @@
         <w:t xml:space="preserve">en dicha carpeta. Para ello, en el árbol de directorios del proyecto en el IDE, hacer </w:t>
       </w:r>
       <w:proofErr w:type="spellStart"/>
-      <w:proofErr w:type="gramStart"/>
       <w:r>
         <w:t>click</w:t>
       </w:r>
       <w:proofErr w:type="spellEnd"/>
-      <w:proofErr w:type="gramEnd"/>
       <w:r>
         <w:t xml:space="preserve"> derecho sobre </w:t>
       </w:r>
@@ -3271,12 +3190,10 @@
         <w:t xml:space="preserve">, haciendo </w:t>
       </w:r>
       <w:proofErr w:type="spellStart"/>
-      <w:proofErr w:type="gramStart"/>
       <w:r>
         <w:t>click</w:t>
       </w:r>
       <w:proofErr w:type="spellEnd"/>
-      <w:proofErr w:type="gramEnd"/>
       <w:r>
         <w:t xml:space="preserve"> derecho sobre </w:t>
       </w:r>
@@ -3422,7 +3339,7 @@
         <w:ind w:right="0"/>
         <w:jc w:val="left"/>
         <w:rPr>
-          <w:rFonts w:ascii="CordiaUPC" w:hAnsi="CordiaUPC" w:cs="CordiaUPC" w:hint="cs"/>
+          <w:rFonts w:ascii="CordiaUPC" w:hAnsi="CordiaUPC" w:cs="CordiaUPC"/>
           <w:color w:val="000000" w:themeColor="text1"/>
         </w:rPr>
       </w:pPr>
@@ -3579,31 +3496,15 @@
           <w:rFonts w:ascii="Courier New" w:eastAsia="Courier New" w:hAnsi="Courier New" w:cs="Courier New"/>
           <w:lang w:val="en-US"/>
         </w:rPr>
-        <w:t>LEDB_</w:t>
-      </w:r>
-      <w:proofErr w:type="gramStart"/>
+        <w:t>LEDB_SetDigitalOutput</w:t>
+      </w:r>
+      <w:proofErr w:type="spellEnd"/>
       <w:r>
         <w:rPr>
           <w:rFonts w:ascii="Courier New" w:eastAsia="Courier New" w:hAnsi="Courier New" w:cs="Courier New"/>
           <w:lang w:val="en-US"/>
         </w:rPr>
-        <w:t>SetDigitalOutput</w:t>
-      </w:r>
-      <w:proofErr w:type="spellEnd"/>
-      <w:r>
-        <w:rPr>
-          <w:rFonts w:ascii="Courier New" w:eastAsia="Courier New" w:hAnsi="Courier New" w:cs="Courier New"/>
-          <w:lang w:val="en-US"/>
-        </w:rPr>
-        <w:t>(</w:t>
-      </w:r>
-      <w:proofErr w:type="gramEnd"/>
-      <w:r>
-        <w:rPr>
-          <w:rFonts w:ascii="Courier New" w:eastAsia="Courier New" w:hAnsi="Courier New" w:cs="Courier New"/>
-          <w:lang w:val="en-US"/>
-        </w:rPr>
-        <w:t>) (TRISBbits.</w:t>
+        <w:t>() (TRISBbits.</w:t>
       </w:r>
       <w:r>
         <w:rPr>
@@ -3647,6 +3548,63 @@
       </w:pPr>
       <w:r>
         <w:lastRenderedPageBreak/>
+        <w:drawing>
+          <wp:anchor distT="0" distB="0" distL="114300" distR="114300" simplePos="0" relativeHeight="251660289" behindDoc="0" locked="0" layoutInCell="1" allowOverlap="1" wp14:anchorId="6736F736" wp14:editId="53934E7A">
+            <wp:simplePos x="0" y="0"/>
+            <wp:positionH relativeFrom="margin">
+              <wp:align>center</wp:align>
+            </wp:positionH>
+            <wp:positionV relativeFrom="paragraph">
+              <wp:posOffset>459740</wp:posOffset>
+            </wp:positionV>
+            <wp:extent cx="2997200" cy="1109980"/>
+            <wp:effectExtent l="0" t="0" r="0" b="0"/>
+            <wp:wrapSquare wrapText="bothSides"/>
+            <wp:docPr id="3" name="Imagen 3" descr="Diagrama&#10;&#10;Descripción generada automáticamente"/>
+            <wp:cNvGraphicFramePr>
+              <a:graphicFrameLocks xmlns:a="http://schemas.openxmlformats.org/drawingml/2006/main" noChangeAspect="1"/>
+            </wp:cNvGraphicFramePr>
+            <a:graphic xmlns:a="http://schemas.openxmlformats.org/drawingml/2006/main">
+              <a:graphicData uri="http://schemas.openxmlformats.org/drawingml/2006/picture">
+                <pic:pic xmlns:pic="http://schemas.openxmlformats.org/drawingml/2006/picture">
+                  <pic:nvPicPr>
+                    <pic:cNvPr id="3" name="Imagen 3" descr="Diagrama&#10;&#10;Descripción generada automáticamente"/>
+                    <pic:cNvPicPr/>
+                  </pic:nvPicPr>
+                  <pic:blipFill>
+                    <a:blip r:embed="rId13" cstate="print">
+                      <a:extLst>
+                        <a:ext uri="{28A0092B-C50C-407E-A947-70E740481C1C}">
+                          <a14:useLocalDpi xmlns:a14="http://schemas.microsoft.com/office/drawing/2010/main" val="0"/>
+                        </a:ext>
+                      </a:extLst>
+                    </a:blip>
+                    <a:stretch>
+                      <a:fillRect/>
+                    </a:stretch>
+                  </pic:blipFill>
+                  <pic:spPr>
+                    <a:xfrm>
+                      <a:off x="0" y="0"/>
+                      <a:ext cx="2997200" cy="1109980"/>
+                    </a:xfrm>
+                    <a:prstGeom prst="rect">
+                      <a:avLst/>
+                    </a:prstGeom>
+                  </pic:spPr>
+                </pic:pic>
+              </a:graphicData>
+            </a:graphic>
+            <wp14:sizeRelH relativeFrom="margin">
+              <wp14:pctWidth>0</wp14:pctWidth>
+            </wp14:sizeRelH>
+            <wp14:sizeRelV relativeFrom="margin">
+              <wp14:pctHeight>0</wp14:pctHeight>
+            </wp14:sizeRelV>
+          </wp:anchor>
+        </w:drawing>
+      </w:r>
+      <w:r>
         <w:t xml:space="preserve">Analizar la estructura de datos </w:t>
       </w:r>
       <w:proofErr w:type="spellStart"/>
@@ -3655,16 +3613,26 @@
       </w:r>
       <w:proofErr w:type="spellEnd"/>
       <w:r>
-        <w:t xml:space="preserve"> y ver otra forma de utilizarla. ¿Cómo sería la otra forma de utilizar </w:t>
-      </w:r>
-      <w:proofErr w:type="gramStart"/>
-      <w:r>
-        <w:t>el unión</w:t>
-      </w:r>
-      <w:proofErr w:type="gramEnd"/>
-      <w:r>
-        <w:t>?</w:t>
-      </w:r>
+        <w:t xml:space="preserve"> y ver otra forma de utilizarla. ¿Cómo sería la otra forma de utilizar el unión?</w:t>
+      </w:r>
+    </w:p>
+    <w:p>
+      <w:pPr>
+        <w:spacing w:after="276"/>
+        <w:ind w:right="0"/>
+      </w:pPr>
+    </w:p>
+    <w:p>
+      <w:pPr>
+        <w:spacing w:after="276"/>
+        <w:ind w:right="0"/>
+      </w:pPr>
+    </w:p>
+    <w:p>
+      <w:pPr>
+        <w:spacing w:after="276"/>
+        <w:ind w:right="0"/>
+      </w:pPr>
     </w:p>
     <w:p>
       <w:pPr>
@@ -3672,7 +3640,7 @@
         <w:ind w:right="0"/>
         <w:jc w:val="left"/>
         <w:rPr>
-          <w:rFonts w:ascii="CordiaUPC" w:hAnsi="CordiaUPC" w:cs="CordiaUPC" w:hint="cs"/>
+          <w:rFonts w:ascii="CordiaUPC" w:hAnsi="CordiaUPC" w:cs="CordiaUPC"/>
           <w:color w:val="000000" w:themeColor="text1"/>
         </w:rPr>
       </w:pPr>
@@ -3820,21 +3788,7 @@
         <w:rPr>
           <w:rFonts w:ascii="Courier New" w:eastAsia="Courier New" w:hAnsi="Courier New" w:cs="Courier New"/>
         </w:rPr>
-        <w:t>(</w:t>
-      </w:r>
-      <w:proofErr w:type="gramStart"/>
-      <w:r>
-        <w:rPr>
-          <w:rFonts w:ascii="Courier New" w:eastAsia="Courier New" w:hAnsi="Courier New" w:cs="Courier New"/>
-        </w:rPr>
-        <w:t>)  /</w:t>
-      </w:r>
-      <w:proofErr w:type="gramEnd"/>
-      <w:r>
-        <w:rPr>
-          <w:rFonts w:ascii="Courier New" w:eastAsia="Courier New" w:hAnsi="Courier New" w:cs="Courier New"/>
-        </w:rPr>
-        <w:t xml:space="preserve">/ Pone en nivel bajo </w:t>
+        <w:t xml:space="preserve">()  // Pone en nivel bajo </w:t>
       </w:r>
       <w:r>
         <w:rPr>
@@ -4011,15 +3965,7 @@
           <w:rFonts w:ascii="Courier New" w:eastAsia="Courier New" w:hAnsi="Courier New" w:cs="Courier New"/>
           <w:lang w:val="en-US"/>
         </w:rPr>
-        <w:t>UT_</w:t>
-      </w:r>
-      <w:proofErr w:type="gramStart"/>
-      <w:r>
-        <w:rPr>
-          <w:rFonts w:ascii="Courier New" w:eastAsia="Courier New" w:hAnsi="Courier New" w:cs="Courier New"/>
-          <w:lang w:val="en-US"/>
-        </w:rPr>
-        <w:t>delay</w:t>
+        <w:t>UT_delay</w:t>
       </w:r>
       <w:proofErr w:type="spellEnd"/>
       <w:r>
@@ -4035,16 +3981,7 @@
           <w:color w:val="1155CC"/>
           <w:lang w:val="en-US"/>
         </w:rPr>
-        <w:t>void</w:t>
-      </w:r>
-      <w:proofErr w:type="gramEnd"/>
-      <w:r>
-        <w:rPr>
-          <w:rFonts w:ascii="Courier New" w:eastAsia="Courier New" w:hAnsi="Courier New" w:cs="Courier New"/>
-          <w:color w:val="1155CC"/>
-          <w:lang w:val="en-US"/>
-        </w:rPr>
-        <w:t xml:space="preserve"> </w:t>
+        <w:t xml:space="preserve">void </w:t>
       </w:r>
       <w:r>
         <w:rPr>
@@ -4407,7 +4344,7 @@
           <w:color w:val="000000" w:themeColor="text1"/>
         </w:rPr>
       </w:pPr>
-      <w:hyperlink r:id="rId13" w:history="1">
+      <w:hyperlink r:id="rId14" w:history="1">
         <w:r>
           <w:rPr>
             <w:rStyle w:val="Hipervnculo"/>
@@ -4430,7 +4367,7 @@
           <w:color w:val="000000" w:themeColor="text1"/>
         </w:rPr>
       </w:pPr>
-      <w:hyperlink r:id="rId14" w:history="1">
+      <w:hyperlink r:id="rId15" w:history="1">
         <w:r>
           <w:rPr>
             <w:rStyle w:val="Hipervnculo"/>
@@ -4453,7 +4390,7 @@
           <w:color w:val="000000" w:themeColor="text1"/>
         </w:rPr>
       </w:pPr>
-      <w:hyperlink r:id="rId15" w:history="1">
+      <w:hyperlink r:id="rId16" w:history="1">
         <w:r>
           <w:rPr>
             <w:rStyle w:val="Hipervnculo"/>
@@ -4463,9 +4400,9 @@
       </w:hyperlink>
     </w:p>
     <w:sectPr>
-      <w:footerReference w:type="even" r:id="rId16"/>
-      <w:footerReference w:type="default" r:id="rId17"/>
-      <w:footerReference w:type="first" r:id="rId18"/>
+      <w:footerReference w:type="even" r:id="rId17"/>
+      <w:footerReference w:type="default" r:id="rId18"/>
+      <w:footerReference w:type="first" r:id="rId19"/>
       <w:pgSz w:w="11920" w:h="16840"/>
       <w:pgMar w:top="1412" w:right="1715" w:bottom="1622" w:left="1701" w:header="720" w:footer="715" w:gutter="0"/>
       <w:cols w:space="720"/>

</xml_diff>